<commit_message>
added pcb design chapter
</commit_message>
<xml_diff>
--- a/doc/önlab dokumentáció_v2.docx
+++ b/doc/önlab dokumentáció_v2.docx
@@ -1586,45 +1586,25 @@
       <w:pPr>
         <w:pStyle w:val="Kpalrs"/>
       </w:pPr>
-      <w:r>
-        <w:fldChar w:fldCharType="begin"/>
-      </w:r>
-      <w:r>
-        <w:instrText xml:space="preserve"> STYLEREF 1 \s </w:instrText>
-      </w:r>
-      <w:r>
-        <w:fldChar w:fldCharType="separate"/>
-      </w:r>
-      <w:r>
-        <w:rPr>
-          <w:noProof/>
-        </w:rPr>
-        <w:t>2</w:t>
-      </w:r>
-      <w:r>
-        <w:fldChar w:fldCharType="end"/>
-      </w:r>
+      <w:fldSimple w:instr=" STYLEREF 1 \s ">
+        <w:r>
+          <w:rPr>
+            <w:noProof/>
+          </w:rPr>
+          <w:t>2</w:t>
+        </w:r>
+      </w:fldSimple>
       <w:r>
         <w:noBreakHyphen/>
       </w:r>
-      <w:r>
-        <w:fldChar w:fldCharType="begin"/>
-      </w:r>
-      <w:r>
-        <w:instrText xml:space="preserve"> SEQ ábra \* ARABIC \s 1 </w:instrText>
-      </w:r>
-      <w:r>
-        <w:fldChar w:fldCharType="separate"/>
-      </w:r>
-      <w:r>
-        <w:rPr>
-          <w:noProof/>
-        </w:rPr>
-        <w:t>1</w:t>
-      </w:r>
-      <w:r>
-        <w:fldChar w:fldCharType="end"/>
-      </w:r>
+      <w:fldSimple w:instr=" SEQ ábra \* ARABIC \s 1 ">
+        <w:r>
+          <w:rPr>
+            <w:noProof/>
+          </w:rPr>
+          <w:t>1</w:t>
+        </w:r>
+      </w:fldSimple>
       <w:r>
         <w:t xml:space="preserve">. ábra </w:t>
       </w:r>
@@ -2484,80 +2464,272 @@
       <w:bookmarkEnd w:id="3"/>
     </w:p>
     <w:p>
+      <w:r>
+        <w:t xml:space="preserve">Mivel az áramkört egy demonstrációs mérőpanelnek készítem, ezért prioritás volt a minél könnyebb összeszerelhetőség valamint , hogy minél könnyebb legyen a validációs mérések elvégzése. Ebből következően az áramkör minél kisebb méretre való tervezése nem volt prioritás, természetesen az ésszerű mérethatárokat betartva. </w:t>
+      </w:r>
+      <w:r>
+        <w:t>A megtervezett PCB egy 90*65 mm-es 2 rétegű panel lett, amit a JLCPCB-</w:t>
+      </w:r>
+      <w:proofErr w:type="spellStart"/>
+      <w:r>
+        <w:t>től</w:t>
+      </w:r>
+      <w:proofErr w:type="spellEnd"/>
+      <w:r>
+        <w:t xml:space="preserve"> rendeltem meg.</w:t>
+      </w:r>
+      <w:r>
+        <w:t xml:space="preserve"> </w:t>
+      </w:r>
+      <w:r>
+        <w:t>A tervezésnél az áramköri rajzolatot megpróbáltam úgy kialakítani, hogy a TOP rétegen legyen az alkatrészek és a vezetősávok nagy hányada, a BOTTOM rétegen pedig nagyrészt egybefüggő föld legyen.</w:t>
+      </w:r>
+      <w:r>
+        <w:t xml:space="preserve"> </w:t>
+      </w:r>
+      <w:r>
+        <w:t xml:space="preserve">Ezen </w:t>
+      </w:r>
+      <w:r>
+        <w:t xml:space="preserve">kívül </w:t>
+      </w:r>
+      <w:r>
+        <w:t>a nagyfeszültségű részegységeknél az alapértelmezett vezetők közti távolságot a 10x értékre emeltem.</w:t>
+      </w:r>
+      <w:r>
+        <w:t xml:space="preserve"> </w:t>
+      </w:r>
+      <w:r>
+        <w:fldChar w:fldCharType="begin"/>
+      </w:r>
+      <w:r>
+        <w:instrText xml:space="preserve"> REF _Ref150965224 \r \h </w:instrText>
+      </w:r>
+      <w:r>
+        <w:fldChar w:fldCharType="separate"/>
+      </w:r>
+      <w:r>
+        <w:t>[3]</w:t>
+      </w:r>
+      <w:r>
+        <w:fldChar w:fldCharType="end"/>
+      </w:r>
+    </w:p>
+    <w:p>
+      <w:pPr>
+        <w:pStyle w:val="Kp"/>
+      </w:pPr>
+      <w:r>
+        <w:rPr>
+          <w:noProof/>
+        </w:rPr>
+        <w:drawing>
+          <wp:inline distT="0" distB="0" distL="0" distR="0" wp14:anchorId="18F09337" wp14:editId="7A366ECE">
+            <wp:extent cx="3419475" cy="2482980"/>
+            <wp:effectExtent l="0" t="0" r="0" b="0"/>
+            <wp:docPr id="2125268014" name="Kép 1" descr="A képen szöveg, diagram, Betűtípus, térkép látható&#10;&#10;Automatikusan generált leírás"/>
+            <wp:cNvGraphicFramePr>
+              <a:graphicFrameLocks xmlns:a="http://schemas.openxmlformats.org/drawingml/2006/main" noChangeAspect="1"/>
+            </wp:cNvGraphicFramePr>
+            <a:graphic xmlns:a="http://schemas.openxmlformats.org/drawingml/2006/main">
+              <a:graphicData uri="http://schemas.openxmlformats.org/drawingml/2006/picture">
+                <pic:pic xmlns:pic="http://schemas.openxmlformats.org/drawingml/2006/picture">
+                  <pic:nvPicPr>
+                    <pic:cNvPr id="2125268014" name="Kép 1" descr="A képen szöveg, diagram, Betűtípus, térkép látható&#10;&#10;Automatikusan generált leírás"/>
+                    <pic:cNvPicPr/>
+                  </pic:nvPicPr>
+                  <pic:blipFill>
+                    <a:blip r:embed="rId16"/>
+                    <a:stretch>
+                      <a:fillRect/>
+                    </a:stretch>
+                  </pic:blipFill>
+                  <pic:spPr>
+                    <a:xfrm>
+                      <a:off x="0" y="0"/>
+                      <a:ext cx="3436248" cy="2495160"/>
+                    </a:xfrm>
+                    <a:prstGeom prst="rect">
+                      <a:avLst/>
+                    </a:prstGeom>
+                  </pic:spPr>
+                </pic:pic>
+              </a:graphicData>
+            </a:graphic>
+          </wp:inline>
+        </w:drawing>
+      </w:r>
+    </w:p>
+    <w:p>
+      <w:pPr>
+        <w:pStyle w:val="Kpalrs"/>
+      </w:pPr>
+      <w:fldSimple w:instr=" STYLEREF 1 \s ">
+        <w:r>
+          <w:rPr>
+            <w:noProof/>
+          </w:rPr>
+          <w:t>4</w:t>
+        </w:r>
+      </w:fldSimple>
+      <w:r>
+        <w:noBreakHyphen/>
+      </w:r>
+      <w:fldSimple w:instr=" SEQ ábra \* ARABIC \s 1 ">
+        <w:r>
+          <w:rPr>
+            <w:noProof/>
+          </w:rPr>
+          <w:t>1</w:t>
+        </w:r>
+      </w:fldSimple>
+      <w:r>
+        <w:t>. ábra PCB TOP oldal</w:t>
+      </w:r>
+    </w:p>
+    <w:p>
+      <w:pPr>
+        <w:pStyle w:val="Kp"/>
+      </w:pPr>
+      <w:r>
+        <w:rPr>
+          <w:noProof/>
+        </w:rPr>
+        <w:drawing>
+          <wp:inline distT="0" distB="0" distL="0" distR="0" wp14:anchorId="00E648B8" wp14:editId="14719D5D">
+            <wp:extent cx="3436430" cy="2494483"/>
+            <wp:effectExtent l="0" t="0" r="0" b="1270"/>
+            <wp:docPr id="1976419622" name="Kép 1" descr="A képen szöveg, képernyőkép, Grafika, áramkör látható&#10;&#10;Automatikusan generált leírás"/>
+            <wp:cNvGraphicFramePr>
+              <a:graphicFrameLocks xmlns:a="http://schemas.openxmlformats.org/drawingml/2006/main" noChangeAspect="1"/>
+            </wp:cNvGraphicFramePr>
+            <a:graphic xmlns:a="http://schemas.openxmlformats.org/drawingml/2006/main">
+              <a:graphicData uri="http://schemas.openxmlformats.org/drawingml/2006/picture">
+                <pic:pic xmlns:pic="http://schemas.openxmlformats.org/drawingml/2006/picture">
+                  <pic:nvPicPr>
+                    <pic:cNvPr id="1976419622" name="Kép 1" descr="A képen szöveg, képernyőkép, Grafika, áramkör látható&#10;&#10;Automatikusan generált leírás"/>
+                    <pic:cNvPicPr/>
+                  </pic:nvPicPr>
+                  <pic:blipFill>
+                    <a:blip r:embed="rId17"/>
+                    <a:stretch>
+                      <a:fillRect/>
+                    </a:stretch>
+                  </pic:blipFill>
+                  <pic:spPr>
+                    <a:xfrm>
+                      <a:off x="0" y="0"/>
+                      <a:ext cx="3457383" cy="2509692"/>
+                    </a:xfrm>
+                    <a:prstGeom prst="rect">
+                      <a:avLst/>
+                    </a:prstGeom>
+                  </pic:spPr>
+                </pic:pic>
+              </a:graphicData>
+            </a:graphic>
+          </wp:inline>
+        </w:drawing>
+      </w:r>
+    </w:p>
+    <w:p>
+      <w:pPr>
+        <w:pStyle w:val="Kpalrs"/>
+      </w:pPr>
+      <w:fldSimple w:instr=" STYLEREF 1 \s ">
+        <w:r>
+          <w:rPr>
+            <w:noProof/>
+          </w:rPr>
+          <w:t>4</w:t>
+        </w:r>
+      </w:fldSimple>
+      <w:r>
+        <w:noBreakHyphen/>
+      </w:r>
+      <w:fldSimple w:instr=" SEQ ábra \* ARABIC \s 1 ">
+        <w:r>
+          <w:rPr>
+            <w:noProof/>
+          </w:rPr>
+          <w:t>2</w:t>
+        </w:r>
+      </w:fldSimple>
+      <w:r>
+        <w:t>. ábra PCB BOTTOM oldal</w:t>
+      </w:r>
+    </w:p>
+    <w:p>
       <w:pPr>
         <w:pStyle w:val="Cmsor1"/>
       </w:pPr>
-      <w:bookmarkStart w:id="4" w:name="_Toc137145687"/>
       <w:r>
         <w:lastRenderedPageBreak/>
-        <w:t>Összefoglalás</w:t>
-      </w:r>
-      <w:bookmarkEnd w:id="4"/>
+        <w:t>Mérési eredmények</w:t>
+      </w:r>
     </w:p>
     <w:p>
       <w:pPr>
         <w:pStyle w:val="Cmsor1"/>
       </w:pPr>
-      <w:bookmarkStart w:id="5" w:name="_Toc137145688"/>
+      <w:bookmarkStart w:id="4" w:name="_Toc137145688"/>
       <w:proofErr w:type="spellStart"/>
       <w:r>
         <w:lastRenderedPageBreak/>
         <w:t>Irodamoljegyzék</w:t>
       </w:r>
+      <w:bookmarkEnd w:id="4"/>
+      <w:proofErr w:type="spellEnd"/>
+    </w:p>
+    <w:p>
+      <w:pPr>
+        <w:pStyle w:val="Irodalomjegyzksor"/>
+      </w:pPr>
+      <w:bookmarkStart w:id="5" w:name="_Ref150022984"/>
+      <w:r>
+        <w:t>D. Bódizs, Atommagsugárzások méréstechnikái,</w:t>
+      </w:r>
+      <w:r>
+        <w:br/>
+        <w:t>Budapest, Typotex, 2006, pp. 95-121. ISBN-13:978-963-9664-31-9</w:t>
+      </w:r>
       <w:bookmarkEnd w:id="5"/>
-      <w:proofErr w:type="spellEnd"/>
     </w:p>
     <w:p>
       <w:pPr>
         <w:pStyle w:val="Irodalomjegyzksor"/>
       </w:pPr>
-      <w:bookmarkStart w:id="6" w:name="_Ref150022984"/>
-      <w:r>
-        <w:t>D. Bódizs, Atommagsugárzások méréstechnikái,</w:t>
-      </w:r>
-      <w:r>
-        <w:br/>
-      </w:r>
-      <w:r>
-        <w:t>Budapest, Typotex, 2006, pp. 95-121. ISBN-13:978-963-9664-31-9</w:t>
+      <w:bookmarkStart w:id="6" w:name="_Ref150022976"/>
+      <w:r>
+        <w:t>Qwerty123uiop, PhotoMultiplierTubeAndScintillator.svg 30. November 2013.. https://tinyurl.com/bddkc85h (2022.11.04)</w:t>
       </w:r>
       <w:bookmarkEnd w:id="6"/>
+      <w:r>
+        <w:t xml:space="preserve"> </w:t>
+      </w:r>
     </w:p>
     <w:p>
       <w:pPr>
         <w:pStyle w:val="Irodalomjegyzksor"/>
       </w:pPr>
-      <w:bookmarkStart w:id="7" w:name="_Ref150022976"/>
-      <w:r>
-        <w:t>Qwerty123uiop, PhotoMultiplierTubeAndScintillator.svg 30. November 2013..</w:t>
-      </w:r>
-      <w:r>
-        <w:t xml:space="preserve"> </w:t>
-      </w:r>
-      <w:r>
-        <w:t>https://tinyurl.com/bddkc85h (2022.1</w:t>
-      </w:r>
-      <w:r>
-        <w:t>1</w:t>
-      </w:r>
-      <w:r>
-        <w:t>.</w:t>
-      </w:r>
-      <w:r>
-        <w:t>04</w:t>
-      </w:r>
-      <w:r>
-        <w:t>)</w:t>
-      </w:r>
-      <w:bookmarkEnd w:id="7"/>
+      <w:hyperlink r:id="rId18" w:history="1">
+        <w:bookmarkStart w:id="7" w:name="_Ref150965224"/>
+        <w:r>
+          <w:rPr>
+            <w:rStyle w:val="Hiperhivatkozs"/>
+          </w:rPr>
+          <w:t>https://jlcpcb.com/</w:t>
+        </w:r>
+        <w:bookmarkEnd w:id="7"/>
+      </w:hyperlink>
       <w:r>
         <w:t xml:space="preserve"> </w:t>
       </w:r>
     </w:p>
     <w:p/>
     <w:sectPr>
-      <w:headerReference w:type="even" r:id="rId16"/>
-      <w:footerReference w:type="default" r:id="rId17"/>
+      <w:headerReference w:type="even" r:id="rId19"/>
+      <w:footerReference w:type="default" r:id="rId20"/>
       <w:type w:val="continuous"/>
       <w:pgSz w:w="11907" w:h="16840" w:code="9"/>
       <w:pgMar w:top="1418" w:right="1418" w:bottom="1418" w:left="1418" w:header="709" w:footer="709" w:gutter="567"/>

</xml_diff>

<commit_message>
added sw chapter to doc/önlab dokumentáció_v2.docx
</commit_message>
<xml_diff>
--- a/doc/önlab dokumentáció_v2.docx
+++ b/doc/önlab dokumentáció_v2.docx
@@ -1236,63 +1236,103 @@
     </w:p>
     <w:p>
       <w:r>
-        <w:t xml:space="preserve">Feladatomnak azt választottam, hogy egy gamma spektrométer detektorául szolgáló </w:t>
-      </w:r>
-      <w:proofErr w:type="spellStart"/>
-      <w:r>
-        <w:t>fotoelektronsokszorozó</w:t>
-      </w:r>
-      <w:proofErr w:type="spellEnd"/>
-      <w:r>
-        <w:t xml:space="preserve"> cső tápegységét készítem el. Az ötlet onnan ered, hogy a </w:t>
-      </w:r>
-      <w:proofErr w:type="spellStart"/>
-      <w:r>
-        <w:t>BSc</w:t>
-      </w:r>
-      <w:proofErr w:type="spellEnd"/>
-      <w:r>
-        <w:t xml:space="preserve"> szakdolgozatom alatt egy (bár más detektorral) gamma spektrométert fejlesztettem és a bemérés során a Nukleáris Technika Intézettől sikerült egy nagyobb már selejtezésre ítélt </w:t>
-      </w:r>
-      <w:proofErr w:type="spellStart"/>
-      <w:r>
-        <w:t>fotoelektronsokszorozós</w:t>
-      </w:r>
-      <w:proofErr w:type="spellEnd"/>
-      <w:r>
-        <w:t xml:space="preserve"> detektort szereznem. </w:t>
-      </w:r>
-    </w:p>
-    <w:p>
-      <w:r>
-        <w:t>KÉP A DETEKTORRÓL</w:t>
-      </w:r>
-    </w:p>
-    <w:p>
-      <w:r>
-        <w:t xml:space="preserve">A detektor szétszedése után arra a következtetésre jutottam, hogy a főbb alkotóelemek: a szcintillátor és a </w:t>
-      </w:r>
-      <w:proofErr w:type="spellStart"/>
-      <w:r>
-        <w:t>fotoelektronsokszoró</w:t>
-      </w:r>
-      <w:proofErr w:type="spellEnd"/>
-      <w:r>
-        <w:t xml:space="preserve"> cső</w:t>
+        <w:t xml:space="preserve">Feladatomnak azt választottam, hogy egy gamma spektrométer detektorául szolgáló fotoelektronsokszorozó cső tápegységét készítem el. Az ötlet onnan ered, hogy a BSc szakdolgozatom alatt egy (bár más detektorral) gamma spektrométert fejlesztettem és a bemérés során a Nukleáris Technika Intézettől sikerült egy nagyobb már selejtezésre ítélt fotoelektronsokszorozós detektort szereznem. </w:t>
+      </w:r>
+    </w:p>
+    <w:p>
+      <w:pPr>
+        <w:pStyle w:val="Kp"/>
+      </w:pPr>
+      <w:r>
+        <w:rPr>
+          <w:noProof/>
+        </w:rPr>
+        <w:drawing>
+          <wp:inline distT="0" distB="0" distL="0" distR="0" wp14:anchorId="16D7FABE" wp14:editId="1F2FAF39">
+            <wp:extent cx="1000125" cy="2561387"/>
+            <wp:effectExtent l="0" t="0" r="0" b="0"/>
+            <wp:docPr id="953022905" name="Kép 1" descr="A képen fedett pályás, padló, fal, Padlóburkolat látható&#10;&#10;Automatikusan generált leírás"/>
+            <wp:cNvGraphicFramePr>
+              <a:graphicFrameLocks xmlns:a="http://schemas.openxmlformats.org/drawingml/2006/main" noChangeAspect="1"/>
+            </wp:cNvGraphicFramePr>
+            <a:graphic xmlns:a="http://schemas.openxmlformats.org/drawingml/2006/main">
+              <a:graphicData uri="http://schemas.openxmlformats.org/drawingml/2006/picture">
+                <pic:pic xmlns:pic="http://schemas.openxmlformats.org/drawingml/2006/picture">
+                  <pic:nvPicPr>
+                    <pic:cNvPr id="953022905" name="Kép 1" descr="A képen fedett pályás, padló, fal, Padlóburkolat látható&#10;&#10;Automatikusan generált leírás"/>
+                    <pic:cNvPicPr/>
+                  </pic:nvPicPr>
+                  <pic:blipFill rotWithShape="1">
+                    <a:blip r:embed="rId10" cstate="print">
+                      <a:extLst>
+                        <a:ext uri="{28A0092B-C50C-407E-A947-70E740481C1C}">
+                          <a14:useLocalDpi xmlns:a14="http://schemas.microsoft.com/office/drawing/2010/main" val="0"/>
+                        </a:ext>
+                      </a:extLst>
+                    </a:blip>
+                    <a:srcRect l="26635" r="51317"/>
+                    <a:stretch/>
+                  </pic:blipFill>
+                  <pic:spPr bwMode="auto">
+                    <a:xfrm>
+                      <a:off x="0" y="0"/>
+                      <a:ext cx="1003863" cy="2570961"/>
+                    </a:xfrm>
+                    <a:prstGeom prst="rect">
+                      <a:avLst/>
+                    </a:prstGeom>
+                    <a:ln>
+                      <a:noFill/>
+                    </a:ln>
+                    <a:extLst>
+                      <a:ext uri="{53640926-AAD7-44D8-BBD7-CCE9431645EC}">
+                        <a14:shadowObscured xmlns:a14="http://schemas.microsoft.com/office/drawing/2010/main"/>
+                      </a:ext>
+                    </a:extLst>
+                  </pic:spPr>
+                </pic:pic>
+              </a:graphicData>
+            </a:graphic>
+          </wp:inline>
+        </w:drawing>
+      </w:r>
+    </w:p>
+    <w:p>
+      <w:pPr>
+        <w:pStyle w:val="Kpalrs"/>
+      </w:pPr>
+      <w:fldSimple w:instr=" STYLEREF 1 \s ">
+        <w:r>
+          <w:rPr>
+            <w:noProof/>
+          </w:rPr>
+          <w:t>1</w:t>
+        </w:r>
+      </w:fldSimple>
+      <w:r>
+        <w:noBreakHyphen/>
+      </w:r>
+      <w:fldSimple w:instr=" SEQ ábra \* ARABIC \s 1 ">
+        <w:r>
+          <w:rPr>
+            <w:noProof/>
+          </w:rPr>
+          <w:t>1</w:t>
+        </w:r>
+      </w:fldSimple>
+      <w:r>
+        <w:t>. ábra A detektor</w:t>
+      </w:r>
+    </w:p>
+    <w:p>
+      <w:r>
+        <w:t>A detektor szétszedése után arra a következtetésre jutottam, hogy a főbb alkotóelemek: a szcintillátor és a fotoelektronsokszoró cső</w:t>
       </w:r>
       <w:r>
         <w:t xml:space="preserve"> (PMT)</w:t>
       </w:r>
       <w:r>
-        <w:t xml:space="preserve"> épek, rajtuk külső sérülés nem látható, így csak az elektronikát kell lecserélni. A feladatot bonyolítja, hogy </w:t>
-      </w:r>
-      <w:proofErr w:type="spellStart"/>
-      <w:r>
-        <w:t>fotoelektronsokszoró</w:t>
-      </w:r>
-      <w:proofErr w:type="spellEnd"/>
-      <w:r>
-        <w:t xml:space="preserve"> csőről nem találtam elérhető adatlapot így a specifikáció során a tápegység paramétereit viszonylag széles tartományon kellett meghatározni, valamint biztosítani kell, hogy </w:t>
+        <w:t xml:space="preserve"> épek, rajtuk külső sérülés nem látható, így csak az elektronikát kell lecserélni. A feladatot bonyolítja, hogy fotoelektronsokszoró csőről nem találtam elérhető adatlapot így a specifikáció során a tápegység paramétereit viszonylag széles tartományon kellett meghatározni, valamint biztosítani kell, hogy </w:t>
       </w:r>
       <w:r>
         <w:t>a kimenő feszültség könnyen állítható legyen ezzel megkönnyítve a detektor élesztését.</w:t>
@@ -1444,7 +1484,7 @@
     <w:p/>
     <w:p>
       <w:r>
-        <w:t>A két tápegység felhelyezésének oka, hogy Diplomatervezésnek szeretném a szakdolgozat alatt készített spektrométert jócskán továbbfejleszteni.</w:t>
+        <w:t>A két tápegység felhelyezésének oka, hogy Diplomatervezésnek szeretném a szakdolgozat alatt készített spektrométert továbbfejleszteni.</w:t>
       </w:r>
     </w:p>
     <w:p>
@@ -1465,55 +1505,15 @@
     </w:p>
     <w:p>
       <w:r>
-        <w:t xml:space="preserve">A </w:t>
-      </w:r>
-      <w:proofErr w:type="spellStart"/>
-      <w:r>
-        <w:t>fotoelektronsokszorozó</w:t>
-      </w:r>
-      <w:proofErr w:type="spellEnd"/>
-      <w:r>
-        <w:t xml:space="preserve">-csőben ezeket a szcintillátorról beérkező fotonokat a </w:t>
-      </w:r>
-      <w:proofErr w:type="spellStart"/>
-      <w:r>
-        <w:t>fotokatód</w:t>
-      </w:r>
-      <w:proofErr w:type="spellEnd"/>
-      <w:r>
-        <w:t xml:space="preserve"> által </w:t>
-      </w:r>
-      <w:proofErr w:type="spellStart"/>
-      <w:r>
-        <w:t>fotoelektronokká</w:t>
-      </w:r>
-      <w:proofErr w:type="spellEnd"/>
-      <w:r>
-        <w:t xml:space="preserve"> alakítja</w:t>
-      </w:r>
-      <w:r>
-        <w:t xml:space="preserve">. Ezek a </w:t>
-      </w:r>
-      <w:proofErr w:type="spellStart"/>
-      <w:r>
-        <w:t>fotoelektronok</w:t>
-      </w:r>
-      <w:proofErr w:type="spellEnd"/>
-      <w:r>
-        <w:t xml:space="preserve"> kis számuk miatt detektálásra alkalmatlanok, ezért dinódák segítségével megsokszorozzák őket. Ezek után az anód kivezetésre kerülnek, ahol már mérhető (bár még mindig igen kicsi) áramjelek lesznek.</w:t>
-      </w:r>
-    </w:p>
-    <w:p>
-      <w:r>
-        <w:t xml:space="preserve">Ahhoz, hogy a dinódák a </w:t>
-      </w:r>
-      <w:proofErr w:type="spellStart"/>
-      <w:r>
-        <w:t>fotoelektronokat</w:t>
-      </w:r>
-      <w:proofErr w:type="spellEnd"/>
-      <w:r>
-        <w:t xml:space="preserve"> megsokszorozzák, nagy feszültséget kell rájuk kapcsolni, ezért igényelnek (típustól függően) 800-2000V közötti tápfeszültséget. </w:t>
+        <w:t>A fotoelektronsokszorozó-csőben ezeket a szcintillátorról beérkező fotonokat a fotokatód által fotoelektronokká alakítja</w:t>
+      </w:r>
+      <w:r>
+        <w:t>. Ezek a fotoelektronok kis számuk miatt detektálásra alkalmatlanok, ezért dinódák segítségével megsokszorozzák őket. Ezek után az anód kivezetésre kerülnek, ahol már mérhető (bár még mindig igen kicsi) áramjelek lesznek.</w:t>
+      </w:r>
+    </w:p>
+    <w:p>
+      <w:r>
+        <w:t xml:space="preserve">Ahhoz, hogy a dinódák a fotoelektronokat megsokszorozzák, nagy feszültséget kell rájuk kapcsolni, ezért igényelnek (típustól függően) 800-2000V közötti tápfeszültséget. </w:t>
       </w:r>
       <w:r>
         <w:fldChar w:fldCharType="begin"/>
@@ -1555,7 +1555,7 @@
                     <pic:cNvPicPr/>
                   </pic:nvPicPr>
                   <pic:blipFill>
-                    <a:blip r:embed="rId10" cstate="print">
+                    <a:blip r:embed="rId11" cstate="print">
                       <a:extLst>
                         <a:ext uri="{28A0092B-C50C-407E-A947-70E740481C1C}">
                           <a14:useLocalDpi xmlns:a14="http://schemas.microsoft.com/office/drawing/2010/main" val="0"/>
@@ -1606,15 +1606,7 @@
         </w:r>
       </w:fldSimple>
       <w:r>
-        <w:t xml:space="preserve">. ábra </w:t>
-      </w:r>
-      <w:proofErr w:type="spellStart"/>
-      <w:r>
-        <w:t>Fotoelektronsokszorzó</w:t>
-      </w:r>
-      <w:proofErr w:type="spellEnd"/>
-      <w:r>
-        <w:t xml:space="preserve"> felépítése és működése </w:t>
+        <w:t xml:space="preserve">. ábra Fotoelektronsokszorzó felépítése és működése </w:t>
       </w:r>
       <w:r>
         <w:fldChar w:fldCharType="begin"/>
@@ -1683,13 +1675,8 @@
           <w:numId w:val="37"/>
         </w:numPr>
       </w:pPr>
-      <w:proofErr w:type="spellStart"/>
-      <w:r>
-        <w:t>Flyback</w:t>
-      </w:r>
-      <w:proofErr w:type="spellEnd"/>
-      <w:r>
-        <w:t xml:space="preserve"> konverter</w:t>
+      <w:r>
+        <w:t>Flyback konverter</w:t>
       </w:r>
     </w:p>
     <w:p>
@@ -1754,7 +1741,7 @@
                     </pic:cNvPicPr>
                   </pic:nvPicPr>
                   <pic:blipFill>
-                    <a:blip r:embed="rId11">
+                    <a:blip r:embed="rId12">
                       <a:extLst>
                         <a:ext uri="{28A0092B-C50C-407E-A947-70E740481C1C}">
                           <a14:useLocalDpi xmlns:a14="http://schemas.microsoft.com/office/drawing/2010/main" val="0"/>
@@ -1805,54 +1792,17 @@
       <w:pPr>
         <w:pStyle w:val="Cmsor2"/>
       </w:pPr>
-      <w:proofErr w:type="spellStart"/>
       <w:r>
         <w:lastRenderedPageBreak/>
-        <w:t>Flyback</w:t>
-      </w:r>
-      <w:proofErr w:type="spellEnd"/>
-      <w:r>
-        <w:t xml:space="preserve"> konverter</w:t>
-      </w:r>
-    </w:p>
-    <w:p>
-      <w:r>
-        <w:t xml:space="preserve">A kimeneti nagyfeszültség előállítására </w:t>
-      </w:r>
-      <w:proofErr w:type="spellStart"/>
-      <w:r>
-        <w:t>flyback</w:t>
-      </w:r>
-      <w:proofErr w:type="spellEnd"/>
-      <w:r>
-        <w:t xml:space="preserve"> konvertert fogok használni. </w:t>
-      </w:r>
-      <w:r>
-        <w:t xml:space="preserve">Azért a </w:t>
-      </w:r>
-      <w:proofErr w:type="spellStart"/>
-      <w:r>
-        <w:t>Flyback</w:t>
-      </w:r>
-      <w:proofErr w:type="spellEnd"/>
-      <w:r>
-        <w:t xml:space="preserve"> topológiát választottam, mivel egyszerű kevés alkatrész felhasználásával elkészíthető. A konverter felépítéséből adódó galvanikus elválasztást nem fogom igénybe venni az egyszerűség kedvéért a primer és a szekunder földje meg fog egyezni. Ebből logikusan következne, hogy ha nincs galvanikus leválasztás nyugodtan használhatnánk egy egyszerűbb </w:t>
-      </w:r>
-      <w:proofErr w:type="spellStart"/>
-      <w:r>
-        <w:t>boost</w:t>
-      </w:r>
-      <w:proofErr w:type="spellEnd"/>
-      <w:r>
-        <w:t xml:space="preserve"> kapcsolást is. Ez viszont csak elméletileg lenne, kivitelezhető, mivel a gyakorlatban </w:t>
-      </w:r>
-      <w:proofErr w:type="spellStart"/>
-      <w:r>
-        <w:t>boost</w:t>
-      </w:r>
-      <w:proofErr w:type="spellEnd"/>
-      <w:r>
-        <w:t xml:space="preserve"> kapcsolással 3 nagyságrenddel nagyobb kimeneti feszültséget nem tudnánk előállítani.</w:t>
+        <w:t>Flyback konverter</w:t>
+      </w:r>
+    </w:p>
+    <w:p>
+      <w:r>
+        <w:t xml:space="preserve">A kimeneti nagyfeszültség előállítására flyback konvertert fogok használni. </w:t>
+      </w:r>
+      <w:r>
+        <w:t>Azért a Flyback topológiát választottam, mivel egyszerű kevés alkatrész felhasználásával elkészíthető. A konverter felépítéséből adódó galvanikus elválasztást nem fogom igénybe venni az egyszerűség kedvéért a primer és a szekunder földje meg fog egyezni. Ebből logikusan következne, hogy ha nincs galvanikus leválasztás nyugodtan használhatnánk egy egyszerűbb boost kapcsolást is. Ez viszont csak elméletileg lenne, kivitelezhető, mivel a gyakorlatban boost kapcsolással 3 nagyságrenddel nagyobb kimeneti feszültséget nem tudnánk előállítani.</w:t>
       </w:r>
     </w:p>
     <w:p>
@@ -1860,15 +1810,7 @@
         <w:t xml:space="preserve">A </w:t>
       </w:r>
       <w:r>
-        <w:t xml:space="preserve">klasszikus </w:t>
-      </w:r>
-      <w:proofErr w:type="spellStart"/>
-      <w:r>
-        <w:t>flyback</w:t>
-      </w:r>
-      <w:proofErr w:type="spellEnd"/>
-      <w:r>
-        <w:t xml:space="preserve"> áramkört a további részegységekkel egészítettem ki:</w:t>
+        <w:t>klasszikus flyback áramkört a további részegységekkel egészítettem ki:</w:t>
       </w:r>
     </w:p>
     <w:p>
@@ -1891,13 +1833,8 @@
           <w:numId w:val="36"/>
         </w:numPr>
       </w:pPr>
-      <w:proofErr w:type="spellStart"/>
-      <w:r>
-        <w:t>Flyback</w:t>
-      </w:r>
-      <w:proofErr w:type="spellEnd"/>
-      <w:r>
-        <w:t xml:space="preserve"> kapcsolóelemének meghajtófokozata</w:t>
+      <w:r>
+        <w:t>Flyback kapcsolóelemének meghajtófokozata</w:t>
       </w:r>
     </w:p>
     <w:p>
@@ -1908,26 +1845,13 @@
           <w:numId w:val="36"/>
         </w:numPr>
       </w:pPr>
-      <w:proofErr w:type="spellStart"/>
-      <w:r>
-        <w:t>Flyback</w:t>
-      </w:r>
-      <w:proofErr w:type="spellEnd"/>
-      <w:r>
-        <w:t xml:space="preserve"> kimenetén egy feszültségkétszerező kapcsolás</w:t>
-      </w:r>
-    </w:p>
-    <w:p>
-      <w:r>
-        <w:t xml:space="preserve">Transzformátornak a </w:t>
-      </w:r>
-      <w:proofErr w:type="spellStart"/>
-      <w:r>
-        <w:t>Coilcraft</w:t>
-      </w:r>
-      <w:proofErr w:type="spellEnd"/>
-      <w:r>
-        <w:t xml:space="preserve"> által gyártott FL2810-et választottam. Ennek paraméterei (kis méret, nagy menetáttétel) ideálissá teszik erre az alkalmazásra. Egyetlen egy probléma, hogy a szekunder oldali maximális feszültség (1500V) kisebb mint a specifikációban előírt kimeneti feszültség. Ezt úgy küszöböltem ki, hogy a transzformátor kimenetén egy feszültség kétszerezőt helyeztem el. </w:t>
+      <w:r>
+        <w:t>Flyback kimenetén egy feszültségkétszerező kapcsolás</w:t>
+      </w:r>
+    </w:p>
+    <w:p>
+      <w:r>
+        <w:t xml:space="preserve">Transzformátornak a Coilcraft által gyártott FL2810-et választottam. Ennek paraméterei (kis méret, nagy menetáttétel) ideálissá teszik erre az alkalmazásra. Egyetlen egy probléma, hogy a szekunder oldali maximális feszültség (1500V) kisebb mint a specifikációban előírt kimeneti feszültség. Ezt úgy küszöböltem ki, hogy a transzformátor kimenetén egy feszültség kétszerezőt helyeztem el. </w:t>
       </w:r>
       <w:r>
         <w:t>Így a konverterünk kimeneti feszültségének csak fele akkorának kell lennie mint a specifikációban meghatározott kimeneti feszültség, viszont a konverter kimeneti áramának kétszer nagyobbnak kell lennie mint a specifikációban szereplő.</w:t>
@@ -1942,56 +1866,16 @@
     <w:p/>
     <w:p>
       <w:r>
-        <w:t xml:space="preserve">A bemeneti feszültségmérést egy egyszerű feszültségosztóval oldottam meg kiegészítve egy </w:t>
-      </w:r>
-      <w:proofErr w:type="spellStart"/>
-      <w:r>
-        <w:t>Zener</w:t>
-      </w:r>
-      <w:proofErr w:type="spellEnd"/>
-      <w:r>
-        <w:t xml:space="preserve"> diódával, ami megvédi a mikrokontroller A/D bemenetét abban az esetben amennyiben a bemeneti feszültség túl magas lenne.</w:t>
-      </w:r>
-    </w:p>
-    <w:p>
-      <w:r>
-        <w:t xml:space="preserve">A </w:t>
-      </w:r>
-      <w:proofErr w:type="spellStart"/>
-      <w:r>
-        <w:t>flyback</w:t>
-      </w:r>
-      <w:proofErr w:type="spellEnd"/>
-      <w:r>
-        <w:t xml:space="preserve"> konverter árammérését az INA180 magasoldali árammérő integrált áramkörrel oldottam meg. Az áramkör altípustól függően különböző fix erősítéssel (ez esetemben A=50) rendelkezik és analóg kimenetet szolgáltat, amit a mikrokontroller A/D </w:t>
+        <w:t>A bemeneti feszültségmérést egy egyszerű feszültségosztóval oldottam meg kiegészítve egy Zener diódával, ami megvédi a mikrokontroller A/D bemenetét abban az esetben amennyiben a bemeneti feszültség túl magas lenne.</w:t>
+      </w:r>
+    </w:p>
+    <w:p>
+      <w:r>
+        <w:t xml:space="preserve">A flyback konverter árammérését az INA180 magasoldali árammérő integrált áramkörrel oldottam meg. Az áramkör altípustól függően különböző fix erősítéssel (ez esetemben A=50) rendelkezik és analóg kimenetet szolgáltat, amit a mikrokontroller A/D </w:t>
       </w:r>
       <w:r>
         <w:lastRenderedPageBreak/>
-        <w:t xml:space="preserve">átalakítójával fogok </w:t>
-      </w:r>
-      <w:proofErr w:type="spellStart"/>
-      <w:r>
-        <w:t>mintavételezni</w:t>
-      </w:r>
-      <w:proofErr w:type="spellEnd"/>
-      <w:r>
-        <w:t xml:space="preserve">. A </w:t>
-      </w:r>
-      <w:proofErr w:type="spellStart"/>
-      <w:r>
-        <w:t>flyback</w:t>
-      </w:r>
-      <w:proofErr w:type="spellEnd"/>
-      <w:r>
-        <w:t xml:space="preserve"> konverternél végzett számításokból látható mekkora áram fog várhatóan átfolyni a sönt ellenálláson. Ezeket figyelembe véve a sönt ellenállás értékét 100mΩ-</w:t>
-      </w:r>
-      <w:proofErr w:type="spellStart"/>
-      <w:r>
-        <w:t>nak</w:t>
-      </w:r>
-      <w:proofErr w:type="spellEnd"/>
-      <w:r>
-        <w:t xml:space="preserve"> méreteztem.</w:t>
+        <w:t>átalakítójával fogok mintavételezni. A flyback konverternél végzett számításokból látható mekkora áram fog várhatóan átfolyni a sönt ellenálláson. Ezeket figyelembe véve a sönt ellenállás értékét 100mΩ-nak méreteztem.</w:t>
       </w:r>
     </w:p>
     <w:p>
@@ -2022,7 +1906,7 @@
                     </pic:cNvPicPr>
                   </pic:nvPicPr>
                   <pic:blipFill rotWithShape="1">
-                    <a:blip r:embed="rId12">
+                    <a:blip r:embed="rId13">
                       <a:extLst>
                         <a:ext uri="{28A0092B-C50C-407E-A947-70E740481C1C}">
                           <a14:useLocalDpi xmlns:a14="http://schemas.microsoft.com/office/drawing/2010/main" val="0"/>
@@ -2063,15 +1947,7 @@
         <w:t xml:space="preserve">A </w:t>
       </w:r>
       <w:r>
-        <w:t>FET_DRV jel logikai magas szintje alatt a T1 tranzisztor kinyit, így a T2 MOSFET Gate lába ~9V-ra kerül. Logikai alacsony szintnél  T3 tranzisztor kinyit és T1 zár, így a Gate-</w:t>
-      </w:r>
-      <w:proofErr w:type="spellStart"/>
-      <w:r>
-        <w:t>et</w:t>
-      </w:r>
-      <w:proofErr w:type="spellEnd"/>
-      <w:r>
-        <w:t xml:space="preserve"> földre húzva. Ennek a megoldásnak az előnye a direkt mikrokontrolleres hajtással szemben, hogy a magasabb V</w:t>
+        <w:t>FET_DRV jel logikai magas szintje alatt a T1 tranzisztor kinyit, így a T2 MOSFET Gate lába ~9V-ra kerül. Logikai alacsony szintnél  T3 tranzisztor kinyit és T1 zár, így a Gate-et földre húzva. Ennek a megoldásnak az előnye a direkt mikrokontrolleres hajtással szemben, hogy a magasabb V</w:t>
       </w:r>
       <w:r>
         <w:rPr>
@@ -2119,7 +1995,7 @@
                     </pic:cNvPicPr>
                   </pic:nvPicPr>
                   <pic:blipFill>
-                    <a:blip r:embed="rId13">
+                    <a:blip r:embed="rId14">
                       <a:extLst>
                         <a:ext uri="{28A0092B-C50C-407E-A947-70E740481C1C}">
                           <a14:useLocalDpi xmlns:a14="http://schemas.microsoft.com/office/drawing/2010/main" val="0"/>
@@ -2179,15 +2055,7 @@
     </w:p>
     <w:p>
       <w:r>
-        <w:t xml:space="preserve">A szakdolgozatom alatt használt félvezető </w:t>
-      </w:r>
-      <w:proofErr w:type="spellStart"/>
-      <w:r>
-        <w:t>alalpú</w:t>
-      </w:r>
-      <w:proofErr w:type="spellEnd"/>
-      <w:r>
-        <w:t xml:space="preserve"> fotonsokszorozó tápegységét, hivatott leváltani. A cél itt is egy szoftveresen szabályozható tápegység létrehozása 25-40V közötti feszültségtartományban maximális ~10 mA terhelő áram mellett. Fontos követelmény, hogy a kimeneti feszültség stabilitása minél nagyobb legyen.</w:t>
+        <w:t>A szakdolgozatom alatt használt félvezető alalpú fotonsokszorozó tápegységét, hivatott leváltani. A cél itt is egy szoftveresen szabályozható tápegység létrehozása 25-40V közötti feszültségtartományban maximális ~10 mA terhelő áram mellett. Fontos követelmény, hogy a kimeneti feszültség stabilitása minél nagyobb legyen.</w:t>
       </w:r>
     </w:p>
     <w:p>
@@ -2197,24 +2065,153 @@
     </w:p>
     <w:p>
       <w:r>
-        <w:t xml:space="preserve">A műveleti erősítő neminvertáló bemenetére a mikrokontroller D/A kimenetét kötöm egy </w:t>
-      </w:r>
-      <w:proofErr w:type="spellStart"/>
-      <w:r>
-        <w:t>aluláteresztő</w:t>
-      </w:r>
-      <w:proofErr w:type="spellEnd"/>
-      <w:r>
-        <w:t xml:space="preserve"> szűrőn keresztül. </w:t>
+        <w:t xml:space="preserve">A műveleti erősítő neminvertáló bemenetére a mikrokontroller D/A kimenetét kötöm egy aluláteresztő szűrőn keresztül. </w:t>
       </w:r>
       <w:r>
         <w:t>Az erősítő kimenete és az invertáló bemenet között történik az erősítés állítása. Annak ellenére, hogy a félvezető alapú detektor fogyasztása kicsi szükséges pufferkondenzátorokat elhelyezni, viszont a műveleti erősítők jellemzően ettől begerjedhetnek. A megoldás egy kis értékű soros ellenállás a műveleti erősítő kimenete és a pufferkondenzátorok között. Természetesen a kimeneti feszültséget itt is mérem a mikrokontroller A/D átalakítójával így lehetőségünk van az erősítési hibát futásidőben kompenzálni.</w:t>
       </w:r>
     </w:p>
     <w:p>
-      <w:r>
-        <w:t>ERŐSÍTÉS SZÁMOLÁS</w:t>
-      </w:r>
+      <m:oMathPara>
+        <m:oMath>
+          <m:sSub>
+            <m:sSubPr>
+              <m:ctrlPr>
+                <w:rPr>
+                  <w:rFonts w:ascii="Cambria Math" w:hAnsi="Cambria Math"/>
+                  <w:i/>
+                </w:rPr>
+              </m:ctrlPr>
+            </m:sSubPr>
+            <m:e>
+              <m:r>
+                <w:rPr>
+                  <w:rFonts w:ascii="Cambria Math" w:hAnsi="Cambria Math"/>
+                </w:rPr>
+                <m:t>U</m:t>
+              </m:r>
+            </m:e>
+            <m:sub>
+              <m:r>
+                <w:rPr>
+                  <w:rFonts w:ascii="Cambria Math" w:hAnsi="Cambria Math"/>
+                </w:rPr>
+                <m:t>det</m:t>
+              </m:r>
+            </m:sub>
+          </m:sSub>
+          <m:r>
+            <w:rPr>
+              <w:rFonts w:ascii="Cambria Math" w:hAnsi="Cambria Math"/>
+            </w:rPr>
+            <m:t>=</m:t>
+          </m:r>
+          <m:sSub>
+            <m:sSubPr>
+              <m:ctrlPr>
+                <w:rPr>
+                  <w:rFonts w:ascii="Cambria Math" w:hAnsi="Cambria Math"/>
+                  <w:i/>
+                </w:rPr>
+              </m:ctrlPr>
+            </m:sSubPr>
+            <m:e>
+              <m:r>
+                <w:rPr>
+                  <w:rFonts w:ascii="Cambria Math" w:hAnsi="Cambria Math"/>
+                </w:rPr>
+                <m:t>U</m:t>
+              </m:r>
+            </m:e>
+            <m:sub>
+              <m:r>
+                <w:rPr>
+                  <w:rFonts w:ascii="Cambria Math" w:hAnsi="Cambria Math"/>
+                </w:rPr>
+                <m:t>dac</m:t>
+              </m:r>
+            </m:sub>
+          </m:sSub>
+          <m:r>
+            <w:rPr>
+              <w:rFonts w:ascii="Cambria Math" w:hAnsi="Cambria Math"/>
+            </w:rPr>
+            <m:t>∙(1+</m:t>
+          </m:r>
+          <m:f>
+            <m:fPr>
+              <m:ctrlPr>
+                <w:rPr>
+                  <w:rFonts w:ascii="Cambria Math" w:hAnsi="Cambria Math"/>
+                  <w:i/>
+                </w:rPr>
+              </m:ctrlPr>
+            </m:fPr>
+            <m:num>
+              <m:sSub>
+                <m:sSubPr>
+                  <m:ctrlPr>
+                    <w:rPr>
+                      <w:rFonts w:ascii="Cambria Math" w:hAnsi="Cambria Math"/>
+                      <w:i/>
+                    </w:rPr>
+                  </m:ctrlPr>
+                </m:sSubPr>
+                <m:e>
+                  <m:r>
+                    <w:rPr>
+                      <w:rFonts w:ascii="Cambria Math" w:hAnsi="Cambria Math"/>
+                    </w:rPr>
+                    <m:t>R</m:t>
+                  </m:r>
+                </m:e>
+                <m:sub>
+                  <m:r>
+                    <w:rPr>
+                      <w:rFonts w:ascii="Cambria Math" w:hAnsi="Cambria Math"/>
+                    </w:rPr>
+                    <m:t>31</m:t>
+                  </m:r>
+                </m:sub>
+              </m:sSub>
+            </m:num>
+            <m:den>
+              <m:sSub>
+                <m:sSubPr>
+                  <m:ctrlPr>
+                    <w:rPr>
+                      <w:rFonts w:ascii="Cambria Math" w:hAnsi="Cambria Math"/>
+                      <w:i/>
+                    </w:rPr>
+                  </m:ctrlPr>
+                </m:sSubPr>
+                <m:e>
+                  <m:r>
+                    <w:rPr>
+                      <w:rFonts w:ascii="Cambria Math" w:hAnsi="Cambria Math"/>
+                    </w:rPr>
+                    <m:t>R</m:t>
+                  </m:r>
+                </m:e>
+                <m:sub>
+                  <m:r>
+                    <w:rPr>
+                      <w:rFonts w:ascii="Cambria Math" w:hAnsi="Cambria Math"/>
+                    </w:rPr>
+                    <m:t>32</m:t>
+                  </m:r>
+                </m:sub>
+              </m:sSub>
+            </m:den>
+          </m:f>
+          <m:r>
+            <w:rPr>
+              <w:rFonts w:ascii="Cambria Math" w:hAnsi="Cambria Math"/>
+            </w:rPr>
+            <m:t>)</m:t>
+          </m:r>
+        </m:oMath>
+      </m:oMathPara>
     </w:p>
     <w:p>
       <w:pPr>
@@ -2242,7 +2239,7 @@
                     </pic:cNvPicPr>
                   </pic:nvPicPr>
                   <pic:blipFill>
-                    <a:blip r:embed="rId14">
+                    <a:blip r:embed="rId15">
                       <a:extLst>
                         <a:ext uri="{28A0092B-C50C-407E-A947-70E740481C1C}">
                           <a14:useLocalDpi xmlns:a14="http://schemas.microsoft.com/office/drawing/2010/main" val="0"/>
@@ -2288,14 +2285,9 @@
       <w:pPr>
         <w:pStyle w:val="Cmsor2"/>
       </w:pPr>
-      <w:proofErr w:type="spellStart"/>
       <w:r>
         <w:lastRenderedPageBreak/>
-        <w:t>Mikrontrolleres</w:t>
-      </w:r>
-      <w:proofErr w:type="spellEnd"/>
-      <w:r>
-        <w:t xml:space="preserve"> vezérlés</w:t>
+        <w:t>Mikrontrolleres vezérlés</w:t>
       </w:r>
     </w:p>
     <w:p>
@@ -2312,15 +2304,7 @@
         </w:numPr>
       </w:pPr>
       <w:r>
-        <w:t xml:space="preserve">Legalább 4 db 12 bites A/D csatorna legalább 1 </w:t>
-      </w:r>
-      <w:proofErr w:type="spellStart"/>
-      <w:r>
-        <w:t>us</w:t>
-      </w:r>
-      <w:proofErr w:type="spellEnd"/>
-      <w:r>
-        <w:t xml:space="preserve"> mintavételi idő</w:t>
+        <w:t>Legalább 4 db 12 bites A/D csatorna legalább 1 us mintavételi idő</w:t>
       </w:r>
     </w:p>
     <w:p>
@@ -2370,23 +2354,7 @@
     </w:p>
     <w:p>
       <w:r>
-        <w:t xml:space="preserve">Ezen paraméterek alapján az STM32F301K6T6 típusú mikrokontrollert választottam ami 15 darab A/D csatornával rendelkezik. Egy csatorna konverziós ideje 0.2 </w:t>
-      </w:r>
-      <w:proofErr w:type="spellStart"/>
-      <w:r>
-        <w:t>us</w:t>
-      </w:r>
-      <w:proofErr w:type="spellEnd"/>
-      <w:r>
-        <w:t xml:space="preserve">. Rendelkezik egy darab D/A átalakítóval és egy belső komparátorral. A mikrokontrollerben 9 időzítő található, mindegyik képes PWM előállításra. A mikrokontrollert SWD buszon keresztül lehet programozni, ehhez külső programozók az interneten már 1000 Ft-tól beszerezhetőek és használhatók az </w:t>
-      </w:r>
-      <w:proofErr w:type="spellStart"/>
-      <w:r>
-        <w:t>STMCubeIDE</w:t>
-      </w:r>
-      <w:proofErr w:type="spellEnd"/>
-      <w:r>
-        <w:t xml:space="preserve"> ingyenes fejlesztői környezettel.</w:t>
+        <w:t>Ezen paraméterek alapján az STM32F301K6T6 típusú mikrokontrollert választottam ami 15 darab A/D csatornával rendelkezik. Egy csatorna konverziós ideje 0.2 us. Rendelkezik egy darab D/A átalakítóval és egy belső komparátorral. A mikrokontrollerben 9 időzítő található, mindegyik képes PWM előállításra. A mikrokontrollert SWD buszon keresztül lehet programozni, ehhez külső programozók az interneten már 1000 Ft-tól beszerezhetőek és használhatók az STMCubeIDE ingyenes fejlesztői környezettel.</w:t>
       </w:r>
     </w:p>
     <w:p>
@@ -2415,7 +2383,7 @@
                     </pic:cNvPicPr>
                   </pic:nvPicPr>
                   <pic:blipFill>
-                    <a:blip r:embed="rId15">
+                    <a:blip r:embed="rId16">
                       <a:extLst>
                         <a:ext uri="{28A0092B-C50C-407E-A947-70E740481C1C}">
                           <a14:useLocalDpi xmlns:a14="http://schemas.microsoft.com/office/drawing/2010/main" val="0"/>
@@ -2468,15 +2436,7 @@
         <w:t xml:space="preserve">Mivel az áramkört egy demonstrációs mérőpanelnek készítem, ezért prioritás volt a minél könnyebb összeszerelhetőség valamint , hogy minél könnyebb legyen a validációs mérések elvégzése. Ebből következően az áramkör minél kisebb méretre való tervezése nem volt prioritás, természetesen az ésszerű mérethatárokat betartva. </w:t>
       </w:r>
       <w:r>
-        <w:t>A megtervezett PCB egy 90*65 mm-es 2 rétegű panel lett, amit a JLCPCB-</w:t>
-      </w:r>
-      <w:proofErr w:type="spellStart"/>
-      <w:r>
-        <w:t>től</w:t>
-      </w:r>
-      <w:proofErr w:type="spellEnd"/>
-      <w:r>
-        <w:t xml:space="preserve"> rendeltem meg.</w:t>
+        <w:t>A megtervezett PCB egy 90*65 mm-es 2 rétegű panel lett, amit a JLCPCB-től rendeltem meg.</w:t>
       </w:r>
       <w:r>
         <w:t xml:space="preserve"> </w:t>
@@ -2539,7 +2499,7 @@
                     <pic:cNvPicPr/>
                   </pic:nvPicPr>
                   <pic:blipFill>
-                    <a:blip r:embed="rId16"/>
+                    <a:blip r:embed="rId17"/>
                     <a:stretch>
                       <a:fillRect/>
                     </a:stretch>
@@ -2611,7 +2571,7 @@
                     <pic:cNvPicPr/>
                   </pic:nvPicPr>
                   <pic:blipFill>
-                    <a:blip r:embed="rId17"/>
+                    <a:blip r:embed="rId18"/>
                     <a:stretch>
                       <a:fillRect/>
                     </a:stretch>
@@ -2665,6 +2625,619 @@
       </w:pPr>
       <w:r>
         <w:lastRenderedPageBreak/>
+        <w:t>Szoftver</w:t>
+      </w:r>
+    </w:p>
+    <w:p>
+      <w:r>
+        <w:t>A szoftvert az STMicroelectronics integrált fejlesztői környezetében az STMCubeIDE-ben készítettem el.</w:t>
+      </w:r>
+      <w:r>
+        <w:t xml:space="preserve"> A szoftver </w:t>
+      </w:r>
+      <w:r>
+        <w:t>3</w:t>
+      </w:r>
+      <w:r>
+        <w:t xml:space="preserve"> fő komponensből áll, </w:t>
+      </w:r>
+      <w:r>
+        <w:t xml:space="preserve">a nagyfeszültséget előállítást vezérlő komponensből, a kisfeszültség előállítást vezérlő </w:t>
+      </w:r>
+      <w:r>
+        <w:t>komponensből</w:t>
+      </w:r>
+      <w:r>
+        <w:t xml:space="preserve"> valamint egy kommunikációt biztosító komponensből.</w:t>
+      </w:r>
+    </w:p>
+    <w:p>
+      <w:pPr>
+        <w:pStyle w:val="Cmsor2"/>
+      </w:pPr>
+      <w:r>
+        <w:t>Perifériák konfigurálása</w:t>
+      </w:r>
+    </w:p>
+    <w:p>
+      <w:r>
+        <w:t>A perifériák konfigurálását a fejlesztői környezet által biztosított grafikus felületen keresztül lehet elvégezni ezzel a folyamatot jelentősen egyszerűsítve</w:t>
+      </w:r>
+      <w:r>
+        <w:t>. A feladathoz használt perifériák konfigurálása:</w:t>
+      </w:r>
+    </w:p>
+    <w:p>
+      <w:pPr>
+        <w:pStyle w:val="Kp"/>
+      </w:pPr>
+      <w:r>
+        <w:drawing>
+          <wp:inline distT="0" distB="0" distL="0" distR="0" wp14:anchorId="0B428D0C" wp14:editId="60B852EC">
+            <wp:extent cx="5251512" cy="3771900"/>
+            <wp:effectExtent l="0" t="0" r="6350" b="0"/>
+            <wp:docPr id="1492062596" name="Kép 1" descr="A képen szöveg, képernyőkép, szoftver, Számítógépes ikon látható&#10;&#10;Automatikusan generált leírás"/>
+            <wp:cNvGraphicFramePr>
+              <a:graphicFrameLocks xmlns:a="http://schemas.openxmlformats.org/drawingml/2006/main" noChangeAspect="1"/>
+            </wp:cNvGraphicFramePr>
+            <a:graphic xmlns:a="http://schemas.openxmlformats.org/drawingml/2006/main">
+              <a:graphicData uri="http://schemas.openxmlformats.org/drawingml/2006/picture">
+                <pic:pic xmlns:pic="http://schemas.openxmlformats.org/drawingml/2006/picture">
+                  <pic:nvPicPr>
+                    <pic:cNvPr id="1492062596" name="Kép 1" descr="A képen szöveg, képernyőkép, szoftver, Számítógépes ikon látható&#10;&#10;Automatikusan generált leírás"/>
+                    <pic:cNvPicPr/>
+                  </pic:nvPicPr>
+                  <pic:blipFill>
+                    <a:blip r:embed="rId19"/>
+                    <a:stretch>
+                      <a:fillRect/>
+                    </a:stretch>
+                  </pic:blipFill>
+                  <pic:spPr>
+                    <a:xfrm>
+                      <a:off x="0" y="0"/>
+                      <a:ext cx="5268728" cy="3784266"/>
+                    </a:xfrm>
+                    <a:prstGeom prst="rect">
+                      <a:avLst/>
+                    </a:prstGeom>
+                  </pic:spPr>
+                </pic:pic>
+              </a:graphicData>
+            </a:graphic>
+          </wp:inline>
+        </w:drawing>
+      </w:r>
+    </w:p>
+    <w:p>
+      <w:pPr>
+        <w:pStyle w:val="Kpalrs"/>
+      </w:pPr>
+      <w:fldSimple w:instr=" STYLEREF 1 \s ">
+        <w:r>
+          <w:rPr>
+            <w:noProof/>
+          </w:rPr>
+          <w:t>5</w:t>
+        </w:r>
+      </w:fldSimple>
+      <w:r>
+        <w:noBreakHyphen/>
+      </w:r>
+      <w:fldSimple w:instr=" SEQ ábra \* ARABIC \s 1 ">
+        <w:r>
+          <w:rPr>
+            <w:noProof/>
+          </w:rPr>
+          <w:t>1</w:t>
+        </w:r>
+      </w:fldSimple>
+      <w:r>
+        <w:t>. ábra STMCubeIDE grafikus konfigurációs felülete</w:t>
+      </w:r>
+    </w:p>
+    <w:p>
+      <w:r>
+        <w:t>A konfiguráció során először a megfelelő órajelet kell beállítani a mikrokontroller számára, majd a Debug interfész beállítása után már tölthetünk is fel kódot a mikrokontrollerbe</w:t>
+      </w:r>
+      <w:r>
+        <w:t xml:space="preserve"> tesztelve a működést. </w:t>
+      </w:r>
+    </w:p>
+    <w:p/>
+    <w:p/>
+    <w:p>
+      <w:pPr>
+        <w:pStyle w:val="Kp"/>
+      </w:pPr>
+      <w:r>
+        <w:rPr>
+          <w:noProof/>
+        </w:rPr>
+        <w:lastRenderedPageBreak/>
+        <w:drawing>
+          <wp:inline distT="0" distB="0" distL="0" distR="0" wp14:anchorId="703D0C5C" wp14:editId="0E1D9AD7">
+            <wp:extent cx="4953000" cy="2495138"/>
+            <wp:effectExtent l="0" t="0" r="0" b="635"/>
+            <wp:docPr id="1403735534" name="Kép 1" descr="A képen szöveg, diagram, képernyőkép, szám látható&#10;&#10;Automatikusan generált leírás"/>
+            <wp:cNvGraphicFramePr>
+              <a:graphicFrameLocks xmlns:a="http://schemas.openxmlformats.org/drawingml/2006/main" noChangeAspect="1"/>
+            </wp:cNvGraphicFramePr>
+            <a:graphic xmlns:a="http://schemas.openxmlformats.org/drawingml/2006/main">
+              <a:graphicData uri="http://schemas.openxmlformats.org/drawingml/2006/picture">
+                <pic:pic xmlns:pic="http://schemas.openxmlformats.org/drawingml/2006/picture">
+                  <pic:nvPicPr>
+                    <pic:cNvPr id="1403735534" name="Kép 1" descr="A képen szöveg, diagram, képernyőkép, szám látható&#10;&#10;Automatikusan generált leírás"/>
+                    <pic:cNvPicPr/>
+                  </pic:nvPicPr>
+                  <pic:blipFill>
+                    <a:blip r:embed="rId20"/>
+                    <a:stretch>
+                      <a:fillRect/>
+                    </a:stretch>
+                  </pic:blipFill>
+                  <pic:spPr>
+                    <a:xfrm>
+                      <a:off x="0" y="0"/>
+                      <a:ext cx="4958408" cy="2497862"/>
+                    </a:xfrm>
+                    <a:prstGeom prst="rect">
+                      <a:avLst/>
+                    </a:prstGeom>
+                  </pic:spPr>
+                </pic:pic>
+              </a:graphicData>
+            </a:graphic>
+          </wp:inline>
+        </w:drawing>
+      </w:r>
+    </w:p>
+    <w:p>
+      <w:pPr>
+        <w:pStyle w:val="Kpalrs"/>
+      </w:pPr>
+      <w:fldSimple w:instr=" STYLEREF 1 \s ">
+        <w:r>
+          <w:rPr>
+            <w:noProof/>
+          </w:rPr>
+          <w:t>5</w:t>
+        </w:r>
+      </w:fldSimple>
+      <w:r>
+        <w:noBreakHyphen/>
+      </w:r>
+      <w:fldSimple w:instr=" SEQ ábra \* ARABIC \s 1 ">
+        <w:r>
+          <w:rPr>
+            <w:noProof/>
+          </w:rPr>
+          <w:t>2</w:t>
+        </w:r>
+      </w:fldSimple>
+      <w:r>
+        <w:t>. ábra Mikrokontroller órajelhálózatának beállítása</w:t>
+      </w:r>
+    </w:p>
+    <w:p>
+      <w:r>
+        <w:t>Miután megbizonyosodtunk a helyes működésről elkezdhetjük a perifériák konfigurálását és az általuk elvégzendő funkciók implementálását.</w:t>
+      </w:r>
+    </w:p>
+    <w:tbl>
+      <w:tblPr>
+        <w:tblStyle w:val="Rcsostblzat"/>
+        <w:tblW w:w="8330" w:type="dxa"/>
+        <w:tblBorders>
+          <w:top w:val="none" w:sz="0" w:space="0" w:color="auto"/>
+          <w:left w:val="none" w:sz="0" w:space="0" w:color="auto"/>
+          <w:bottom w:val="none" w:sz="0" w:space="0" w:color="auto"/>
+          <w:right w:val="none" w:sz="0" w:space="0" w:color="auto"/>
+          <w:insideH w:val="none" w:sz="0" w:space="0" w:color="auto"/>
+          <w:insideV w:val="none" w:sz="0" w:space="0" w:color="auto"/>
+        </w:tblBorders>
+        <w:tblLook w:val="04A0" w:firstRow="1" w:lastRow="0" w:firstColumn="1" w:lastColumn="0" w:noHBand="0" w:noVBand="1"/>
+      </w:tblPr>
+      <w:tblGrid>
+        <w:gridCol w:w="3247"/>
+        <w:gridCol w:w="659"/>
+        <w:gridCol w:w="4424"/>
+      </w:tblGrid>
+      <w:tr>
+        <w:tc>
+          <w:tcPr>
+            <w:tcW w:w="3523" w:type="dxa"/>
+            <w:gridSpan w:val="2"/>
+          </w:tcPr>
+          <w:p>
+            <w:pPr>
+              <w:pStyle w:val="Kp"/>
+            </w:pPr>
+            <w:r>
+              <w:rPr>
+                <w:noProof/>
+              </w:rPr>
+              <w:drawing>
+                <wp:inline distT="0" distB="0" distL="0" distR="0" wp14:anchorId="65C90055" wp14:editId="4532DAEA">
+                  <wp:extent cx="2340000" cy="4133793"/>
+                  <wp:effectExtent l="0" t="0" r="3175" b="635"/>
+                  <wp:docPr id="1460976950" name="Kép 1"/>
+                  <wp:cNvGraphicFramePr>
+                    <a:graphicFrameLocks xmlns:a="http://schemas.openxmlformats.org/drawingml/2006/main" noChangeAspect="1"/>
+                  </wp:cNvGraphicFramePr>
+                  <a:graphic xmlns:a="http://schemas.openxmlformats.org/drawingml/2006/main">
+                    <a:graphicData uri="http://schemas.openxmlformats.org/drawingml/2006/picture">
+                      <pic:pic xmlns:pic="http://schemas.openxmlformats.org/drawingml/2006/picture">
+                        <pic:nvPicPr>
+                          <pic:cNvPr id="1460976950" name=""/>
+                          <pic:cNvPicPr/>
+                        </pic:nvPicPr>
+                        <pic:blipFill>
+                          <a:blip r:embed="rId21"/>
+                          <a:stretch>
+                            <a:fillRect/>
+                          </a:stretch>
+                        </pic:blipFill>
+                        <pic:spPr>
+                          <a:xfrm>
+                            <a:off x="0" y="0"/>
+                            <a:ext cx="2340000" cy="4133793"/>
+                          </a:xfrm>
+                          <a:prstGeom prst="rect">
+                            <a:avLst/>
+                          </a:prstGeom>
+                        </pic:spPr>
+                      </pic:pic>
+                    </a:graphicData>
+                  </a:graphic>
+                </wp:inline>
+              </w:drawing>
+            </w:r>
+          </w:p>
+          <w:p>
+            <w:pPr>
+              <w:pStyle w:val="Kpalrs"/>
+            </w:pPr>
+            <w:fldSimple w:instr=" STYLEREF 1 \s ">
+              <w:r>
+                <w:rPr>
+                  <w:noProof/>
+                </w:rPr>
+                <w:t>5</w:t>
+              </w:r>
+            </w:fldSimple>
+            <w:r>
+              <w:noBreakHyphen/>
+            </w:r>
+            <w:fldSimple w:instr=" SEQ ábra \* ARABIC \s 1 ">
+              <w:r>
+                <w:rPr>
+                  <w:noProof/>
+                </w:rPr>
+                <w:t>3</w:t>
+              </w:r>
+            </w:fldSimple>
+            <w:r>
+              <w:t>. ábra A/D átalakító konfigurálása</w:t>
+            </w:r>
+          </w:p>
+        </w:tc>
+        <w:tc>
+          <w:tcPr>
+            <w:tcW w:w="3685" w:type="dxa"/>
+          </w:tcPr>
+          <w:p>
+            <w:pPr>
+              <w:pStyle w:val="Kp"/>
+            </w:pPr>
+            <w:r>
+              <w:rPr>
+                <w:noProof/>
+              </w:rPr>
+              <w:drawing>
+                <wp:inline distT="0" distB="0" distL="0" distR="0" wp14:anchorId="6DB019E8" wp14:editId="52AD0CF2">
+                  <wp:extent cx="2409825" cy="4132913"/>
+                  <wp:effectExtent l="0" t="0" r="0" b="1270"/>
+                  <wp:docPr id="717421482" name="Kép 1"/>
+                  <wp:cNvGraphicFramePr>
+                    <a:graphicFrameLocks xmlns:a="http://schemas.openxmlformats.org/drawingml/2006/main" noChangeAspect="1"/>
+                  </wp:cNvGraphicFramePr>
+                  <a:graphic xmlns:a="http://schemas.openxmlformats.org/drawingml/2006/main">
+                    <a:graphicData uri="http://schemas.openxmlformats.org/drawingml/2006/picture">
+                      <pic:pic xmlns:pic="http://schemas.openxmlformats.org/drawingml/2006/picture">
+                        <pic:nvPicPr>
+                          <pic:cNvPr id="717421482" name=""/>
+                          <pic:cNvPicPr/>
+                        </pic:nvPicPr>
+                        <pic:blipFill>
+                          <a:blip r:embed="rId22"/>
+                          <a:stretch>
+                            <a:fillRect/>
+                          </a:stretch>
+                        </pic:blipFill>
+                        <pic:spPr>
+                          <a:xfrm>
+                            <a:off x="0" y="0"/>
+                            <a:ext cx="2416920" cy="4145081"/>
+                          </a:xfrm>
+                          <a:prstGeom prst="rect">
+                            <a:avLst/>
+                          </a:prstGeom>
+                        </pic:spPr>
+                      </pic:pic>
+                    </a:graphicData>
+                  </a:graphic>
+                </wp:inline>
+              </w:drawing>
+            </w:r>
+          </w:p>
+          <w:p>
+            <w:pPr>
+              <w:pStyle w:val="Kpalrs"/>
+            </w:pPr>
+            <w:fldSimple w:instr=" STYLEREF 1 \s ">
+              <w:r>
+                <w:rPr>
+                  <w:noProof/>
+                </w:rPr>
+                <w:t>5</w:t>
+              </w:r>
+            </w:fldSimple>
+            <w:r>
+              <w:noBreakHyphen/>
+            </w:r>
+            <w:fldSimple w:instr=" SEQ ábra \* ARABIC \s 1 ">
+              <w:r>
+                <w:rPr>
+                  <w:noProof/>
+                </w:rPr>
+                <w:t>4</w:t>
+              </w:r>
+            </w:fldSimple>
+            <w:r>
+              <w:t>. ábra D/A átalakító konfigurálása</w:t>
+            </w:r>
+          </w:p>
+          <w:p>
+            <w:pPr>
+              <w:pStyle w:val="Kp"/>
+            </w:pPr>
+          </w:p>
+        </w:tc>
+      </w:tr>
+      <w:tr>
+        <w:tc>
+          <w:tcPr>
+            <w:tcW w:w="2932" w:type="dxa"/>
+          </w:tcPr>
+          <w:p>
+            <w:pPr>
+              <w:ind w:firstLine="0"/>
+            </w:pPr>
+          </w:p>
+        </w:tc>
+        <w:tc>
+          <w:tcPr>
+            <w:tcW w:w="5398" w:type="dxa"/>
+            <w:gridSpan w:val="2"/>
+          </w:tcPr>
+          <w:p>
+            <w:pPr>
+              <w:ind w:firstLine="0"/>
+            </w:pPr>
+          </w:p>
+        </w:tc>
+      </w:tr>
+    </w:tbl>
+    <w:p>
+      <w:pPr>
+        <w:ind w:firstLine="0"/>
+      </w:pPr>
+    </w:p>
+    <w:tbl>
+      <w:tblPr>
+        <w:tblStyle w:val="Rcsostblzat"/>
+        <w:tblW w:w="0" w:type="auto"/>
+        <w:tblBorders>
+          <w:top w:val="none" w:sz="0" w:space="0" w:color="auto"/>
+          <w:left w:val="none" w:sz="0" w:space="0" w:color="auto"/>
+          <w:bottom w:val="none" w:sz="0" w:space="0" w:color="auto"/>
+          <w:right w:val="none" w:sz="0" w:space="0" w:color="auto"/>
+          <w:insideH w:val="none" w:sz="0" w:space="0" w:color="auto"/>
+          <w:insideV w:val="none" w:sz="0" w:space="0" w:color="auto"/>
+        </w:tblBorders>
+        <w:tblLook w:val="04A0" w:firstRow="1" w:lastRow="0" w:firstColumn="1" w:lastColumn="0" w:noHBand="0" w:noVBand="1"/>
+      </w:tblPr>
+      <w:tblGrid>
+        <w:gridCol w:w="4247"/>
+        <w:gridCol w:w="4247"/>
+      </w:tblGrid>
+      <w:tr>
+        <w:tc>
+          <w:tcPr>
+            <w:tcW w:w="4247" w:type="dxa"/>
+          </w:tcPr>
+          <w:p>
+            <w:pPr>
+              <w:pStyle w:val="Kp"/>
+            </w:pPr>
+            <w:r>
+              <w:rPr>
+                <w:noProof/>
+              </w:rPr>
+              <w:drawing>
+                <wp:inline distT="0" distB="0" distL="0" distR="0" wp14:anchorId="103CA2C6" wp14:editId="1CC10407">
+                  <wp:extent cx="2340000" cy="4126117"/>
+                  <wp:effectExtent l="0" t="0" r="3175" b="8255"/>
+                  <wp:docPr id="2039577621" name="Kép 1"/>
+                  <wp:cNvGraphicFramePr>
+                    <a:graphicFrameLocks xmlns:a="http://schemas.openxmlformats.org/drawingml/2006/main" noChangeAspect="1"/>
+                  </wp:cNvGraphicFramePr>
+                  <a:graphic xmlns:a="http://schemas.openxmlformats.org/drawingml/2006/main">
+                    <a:graphicData uri="http://schemas.openxmlformats.org/drawingml/2006/picture">
+                      <pic:pic xmlns:pic="http://schemas.openxmlformats.org/drawingml/2006/picture">
+                        <pic:nvPicPr>
+                          <pic:cNvPr id="2039577621" name=""/>
+                          <pic:cNvPicPr/>
+                        </pic:nvPicPr>
+                        <pic:blipFill>
+                          <a:blip r:embed="rId23"/>
+                          <a:stretch>
+                            <a:fillRect/>
+                          </a:stretch>
+                        </pic:blipFill>
+                        <pic:spPr>
+                          <a:xfrm>
+                            <a:off x="0" y="0"/>
+                            <a:ext cx="2340000" cy="4126117"/>
+                          </a:xfrm>
+                          <a:prstGeom prst="rect">
+                            <a:avLst/>
+                          </a:prstGeom>
+                        </pic:spPr>
+                      </pic:pic>
+                    </a:graphicData>
+                  </a:graphic>
+                </wp:inline>
+              </w:drawing>
+            </w:r>
+          </w:p>
+          <w:p>
+            <w:pPr>
+              <w:pStyle w:val="Kpalrs"/>
+            </w:pPr>
+            <w:fldSimple w:instr=" STYLEREF 1 \s ">
+              <w:r>
+                <w:rPr>
+                  <w:noProof/>
+                </w:rPr>
+                <w:t>5</w:t>
+              </w:r>
+            </w:fldSimple>
+            <w:r>
+              <w:noBreakHyphen/>
+            </w:r>
+            <w:fldSimple w:instr=" SEQ ábra \* ARABIC \s 1 ">
+              <w:r>
+                <w:rPr>
+                  <w:noProof/>
+                </w:rPr>
+                <w:t>5</w:t>
+              </w:r>
+            </w:fldSimple>
+            <w:r>
+              <w:t>. ábra Timer1 konfigurálása PWM előállítására</w:t>
+            </w:r>
+          </w:p>
+        </w:tc>
+        <w:tc>
+          <w:tcPr>
+            <w:tcW w:w="4247" w:type="dxa"/>
+          </w:tcPr>
+          <w:p>
+            <w:pPr>
+              <w:pStyle w:val="Kp"/>
+            </w:pPr>
+            <w:r>
+              <w:rPr>
+                <w:noProof/>
+              </w:rPr>
+              <w:drawing>
+                <wp:inline distT="0" distB="0" distL="0" distR="0" wp14:anchorId="60CA13B1" wp14:editId="34F38111">
+                  <wp:extent cx="2340000" cy="4165576"/>
+                  <wp:effectExtent l="0" t="0" r="3175" b="6985"/>
+                  <wp:docPr id="1549837467" name="Kép 1"/>
+                  <wp:cNvGraphicFramePr>
+                    <a:graphicFrameLocks xmlns:a="http://schemas.openxmlformats.org/drawingml/2006/main" noChangeAspect="1"/>
+                  </wp:cNvGraphicFramePr>
+                  <a:graphic xmlns:a="http://schemas.openxmlformats.org/drawingml/2006/main">
+                    <a:graphicData uri="http://schemas.openxmlformats.org/drawingml/2006/picture">
+                      <pic:pic xmlns:pic="http://schemas.openxmlformats.org/drawingml/2006/picture">
+                        <pic:nvPicPr>
+                          <pic:cNvPr id="1549837467" name=""/>
+                          <pic:cNvPicPr/>
+                        </pic:nvPicPr>
+                        <pic:blipFill>
+                          <a:blip r:embed="rId24"/>
+                          <a:stretch>
+                            <a:fillRect/>
+                          </a:stretch>
+                        </pic:blipFill>
+                        <pic:spPr>
+                          <a:xfrm>
+                            <a:off x="0" y="0"/>
+                            <a:ext cx="2340000" cy="4165576"/>
+                          </a:xfrm>
+                          <a:prstGeom prst="rect">
+                            <a:avLst/>
+                          </a:prstGeom>
+                        </pic:spPr>
+                      </pic:pic>
+                    </a:graphicData>
+                  </a:graphic>
+                </wp:inline>
+              </w:drawing>
+            </w:r>
+          </w:p>
+          <w:p>
+            <w:pPr>
+              <w:pStyle w:val="Kpalrs"/>
+            </w:pPr>
+            <w:fldSimple w:instr=" STYLEREF 1 \s ">
+              <w:r>
+                <w:rPr>
+                  <w:noProof/>
+                </w:rPr>
+                <w:t>5</w:t>
+              </w:r>
+            </w:fldSimple>
+            <w:r>
+              <w:noBreakHyphen/>
+            </w:r>
+            <w:fldSimple w:instr=" SEQ ábra \* ARABIC \s 1 ">
+              <w:r>
+                <w:rPr>
+                  <w:noProof/>
+                </w:rPr>
+                <w:t>6</w:t>
+              </w:r>
+            </w:fldSimple>
+            <w:r>
+              <w:t>. ábra Timer2 konfigurálása 50kHz frekvenciájú megszakítás előállítására</w:t>
+            </w:r>
+          </w:p>
+          <w:p>
+            <w:pPr>
+              <w:pStyle w:val="Kp"/>
+            </w:pPr>
+          </w:p>
+        </w:tc>
+      </w:tr>
+    </w:tbl>
+    <w:p>
+      <w:pPr>
+        <w:pStyle w:val="Cmsor2"/>
+      </w:pPr>
+      <w:r>
+        <w:t>Kisfeszültségű tápegység vezérlése</w:t>
+      </w:r>
+    </w:p>
+    <w:p/>
+    <w:p>
+      <w:pPr>
+        <w:pStyle w:val="Cmsor2"/>
+      </w:pPr>
+      <w:r>
+        <w:t>Nagyfeszültségű tápegység vezérlése</w:t>
+      </w:r>
+    </w:p>
+    <w:p/>
+    <w:p>
+      <w:pPr>
+        <w:pStyle w:val="Cmsor1"/>
+      </w:pPr>
+      <w:r>
+        <w:lastRenderedPageBreak/>
         <w:t>Mérési eredmények</w:t>
       </w:r>
     </w:p>
@@ -2673,13 +3246,11 @@
         <w:pStyle w:val="Cmsor1"/>
       </w:pPr>
       <w:bookmarkStart w:id="4" w:name="_Toc137145688"/>
-      <w:proofErr w:type="spellStart"/>
       <w:r>
         <w:lastRenderedPageBreak/>
         <w:t>Irodamoljegyzék</w:t>
       </w:r>
       <w:bookmarkEnd w:id="4"/>
-      <w:proofErr w:type="spellEnd"/>
     </w:p>
     <w:p>
       <w:pPr>
@@ -2712,7 +3283,7 @@
       <w:pPr>
         <w:pStyle w:val="Irodalomjegyzksor"/>
       </w:pPr>
-      <w:hyperlink r:id="rId18" w:history="1">
+      <w:hyperlink r:id="rId25" w:history="1">
         <w:bookmarkStart w:id="7" w:name="_Ref150965224"/>
         <w:r>
           <w:rPr>
@@ -2728,8 +3299,8 @@
     </w:p>
     <w:p/>
     <w:sectPr>
-      <w:headerReference w:type="even" r:id="rId19"/>
-      <w:footerReference w:type="default" r:id="rId20"/>
+      <w:headerReference w:type="even" r:id="rId26"/>
+      <w:footerReference w:type="default" r:id="rId27"/>
       <w:type w:val="continuous"/>
       <w:pgSz w:w="11907" w:h="16840" w:code="9"/>
       <w:pgMar w:top="1418" w:right="1418" w:bottom="1418" w:left="1418" w:header="709" w:footer="709" w:gutter="567"/>

</xml_diff>